<commit_message>
use persistent data to populate property info
</commit_message>
<xml_diff>
--- a/COSP230FinalProjectProposal.docx
+++ b/COSP230FinalProjectProposal.docx
@@ -8,16 +8,16 @@
         <w:rPr>
           <w:rFonts w:ascii="Arial" w:hAnsi="Arial" w:cs="Arial"/>
           <w:b/>
-          <w:sz w:val="28"/>
-          <w:szCs w:val="28"/>
+          <w:sz w:val="24"/>
+          <w:szCs w:val="24"/>
         </w:rPr>
       </w:pPr>
       <w:r>
         <w:rPr>
           <w:rFonts w:ascii="Arial" w:hAnsi="Arial" w:cs="Arial"/>
           <w:b/>
-          <w:sz w:val="28"/>
-          <w:szCs w:val="28"/>
+          <w:sz w:val="24"/>
+          <w:szCs w:val="24"/>
         </w:rPr>
         <w:t>COSP230 – Final Project Proposal</w:t>
       </w:r>
@@ -28,8 +28,8 @@
         <w:rPr>
           <w:rFonts w:ascii="Arial" w:hAnsi="Arial" w:cs="Arial"/>
           <w:b/>
-          <w:sz w:val="28"/>
-          <w:szCs w:val="28"/>
+          <w:sz w:val="24"/>
+          <w:szCs w:val="24"/>
         </w:rPr>
       </w:pPr>
     </w:p>
@@ -286,18 +286,7 @@
           <w:sz w:val="24"/>
           <w:szCs w:val="24"/>
         </w:rPr>
-        <w:t xml:space="preserve">Accept interested user information as inquiry to view rental or get additional </w:t>
-      </w:r>
-      <w:bookmarkStart w:id="0" w:name="_GoBack"/>
-      <w:bookmarkEnd w:id="0"/>
-      <w:r>
-        <w:rPr>
-          <w:rFonts w:ascii="Arial" w:hAnsi="Arial" w:cs="Arial"/>
-          <w:i/>
-          <w:sz w:val="24"/>
-          <w:szCs w:val="24"/>
-        </w:rPr>
-        <w:t>details.</w:t>
+        <w:t>Accept interested user information as inquiry to view rental or get additional details.</w:t>
       </w:r>
     </w:p>
     <w:p>
@@ -619,6 +608,57 @@
           </w:rPr>
           <w:id w:val="630917477"/>
           <w14:checkbox>
+            <w14:checked w14:val="0"/>
+            <w14:checkedState w14:val="2612" w14:font="MS Gothic"/>
+            <w14:uncheckedState w14:val="2610" w14:font="MS Gothic"/>
+          </w14:checkbox>
+        </w:sdtPr>
+        <w:sdtEndPr/>
+        <w:sdtContent>
+          <w:r>
+            <w:rPr>
+              <w:rFonts w:ascii="MS Gothic" w:eastAsia="MS Gothic" w:hAnsi="MS Gothic" w:cs="Arial" w:hint="eastAsia"/>
+              <w:sz w:val="24"/>
+              <w:szCs w:val="24"/>
+            </w:rPr>
+            <w:t>☐</w:t>
+          </w:r>
+        </w:sdtContent>
+      </w:sdt>
+      <w:r>
+        <w:rPr>
+          <w:rFonts w:ascii="Arial" w:hAnsi="Arial" w:cs="Arial"/>
+          <w:sz w:val="24"/>
+          <w:szCs w:val="24"/>
+        </w:rPr>
+        <w:t xml:space="preserve"> List Selection (10 pts):</w:t>
+      </w:r>
+    </w:p>
+    <w:p>
+      <w:pPr>
+        <w:rPr>
+          <w:rFonts w:ascii="Arial" w:hAnsi="Arial" w:cs="Arial"/>
+          <w:sz w:val="24"/>
+          <w:szCs w:val="24"/>
+        </w:rPr>
+      </w:pPr>
+      <w:r>
+        <w:rPr>
+          <w:rFonts w:ascii="Arial" w:hAnsi="Arial" w:cs="Arial"/>
+          <w:sz w:val="24"/>
+          <w:szCs w:val="24"/>
+        </w:rPr>
+        <w:t xml:space="preserve"> </w:t>
+      </w:r>
+      <w:sdt>
+        <w:sdtPr>
+          <w:rPr>
+            <w:rFonts w:ascii="Arial" w:hAnsi="Arial" w:cs="Arial"/>
+            <w:sz w:val="24"/>
+            <w:szCs w:val="24"/>
+          </w:rPr>
+          <w:id w:val="1452050234"/>
+          <w14:checkbox>
             <w14:checked w14:val="1"/>
             <w14:checkedState w14:val="2612" w14:font="MS Gothic"/>
             <w14:uncheckedState w14:val="2610" w14:font="MS Gothic"/>
@@ -633,65 +673,6 @@
               <w:szCs w:val="24"/>
             </w:rPr>
             <w:t>☒</w:t>
-          </w:r>
-        </w:sdtContent>
-      </w:sdt>
-      <w:r>
-        <w:rPr>
-          <w:rFonts w:ascii="Arial" w:hAnsi="Arial" w:cs="Arial"/>
-          <w:sz w:val="24"/>
-          <w:szCs w:val="24"/>
-        </w:rPr>
-        <w:t xml:space="preserve"> </w:t>
-      </w:r>
-      <w:r>
-        <w:rPr>
-          <w:rFonts w:ascii="Arial" w:hAnsi="Arial" w:cs="Arial"/>
-          <w:sz w:val="24"/>
-          <w:szCs w:val="24"/>
-        </w:rPr>
-        <w:t>List Selection (10 pts):</w:t>
-      </w:r>
-    </w:p>
-    <w:p>
-      <w:pPr>
-        <w:rPr>
-          <w:rFonts w:ascii="Arial" w:hAnsi="Arial" w:cs="Arial"/>
-          <w:sz w:val="24"/>
-          <w:szCs w:val="24"/>
-        </w:rPr>
-      </w:pPr>
-      <w:r>
-        <w:rPr>
-          <w:rFonts w:ascii="Arial" w:hAnsi="Arial" w:cs="Arial"/>
-          <w:sz w:val="24"/>
-          <w:szCs w:val="24"/>
-        </w:rPr>
-        <w:t xml:space="preserve"> </w:t>
-      </w:r>
-      <w:sdt>
-        <w:sdtPr>
-          <w:rPr>
-            <w:rFonts w:ascii="Arial" w:hAnsi="Arial" w:cs="Arial"/>
-            <w:sz w:val="24"/>
-            <w:szCs w:val="24"/>
-          </w:rPr>
-          <w:id w:val="1452050234"/>
-          <w14:checkbox>
-            <w14:checked w14:val="0"/>
-            <w14:checkedState w14:val="2612" w14:font="MS Gothic"/>
-            <w14:uncheckedState w14:val="2610" w14:font="MS Gothic"/>
-          </w14:checkbox>
-        </w:sdtPr>
-        <w:sdtEndPr/>
-        <w:sdtContent>
-          <w:r>
-            <w:rPr>
-              <w:rFonts w:ascii="MS Gothic" w:eastAsia="MS Gothic" w:hAnsi="MS Gothic" w:cs="Arial" w:hint="eastAsia"/>
-              <w:sz w:val="24"/>
-              <w:szCs w:val="24"/>
-            </w:rPr>
-            <w:t>☐</w:t>
           </w:r>
         </w:sdtContent>
       </w:sdt>
@@ -770,15 +751,7 @@
           <w:sz w:val="24"/>
           <w:szCs w:val="24"/>
         </w:rPr>
-        <w:t xml:space="preserve"> </w:t>
-      </w:r>
-      <w:r>
-        <w:rPr>
-          <w:rFonts w:ascii="Arial" w:hAnsi="Arial" w:cs="Arial"/>
-          <w:sz w:val="24"/>
-          <w:szCs w:val="24"/>
-        </w:rPr>
-        <w:t xml:space="preserve">Date Picker (10 pts): </w:t>
+        <w:t xml:space="preserve"> Date Picker (10 pts): </w:t>
       </w:r>
     </w:p>
     <w:p>
@@ -829,15 +802,7 @@
           <w:sz w:val="24"/>
           <w:szCs w:val="24"/>
         </w:rPr>
-        <w:t xml:space="preserve"> </w:t>
-      </w:r>
-      <w:r>
-        <w:rPr>
-          <w:rFonts w:ascii="Arial" w:hAnsi="Arial" w:cs="Arial"/>
-          <w:sz w:val="24"/>
-          <w:szCs w:val="24"/>
-        </w:rPr>
-        <w:t xml:space="preserve">Time Picker (can only be done with DatePicker) (5 pts): </w:t>
+        <w:t xml:space="preserve"> Time Picker (can only be done with DatePicker) (5 pts): </w:t>
       </w:r>
     </w:p>
     <w:p>
@@ -888,15 +853,7 @@
           <w:sz w:val="24"/>
           <w:szCs w:val="24"/>
         </w:rPr>
-        <w:t xml:space="preserve"> </w:t>
-      </w:r>
-      <w:r>
-        <w:rPr>
-          <w:rFonts w:ascii="Arial" w:hAnsi="Arial" w:cs="Arial"/>
-          <w:sz w:val="24"/>
-          <w:szCs w:val="24"/>
-        </w:rPr>
-        <w:t xml:space="preserve">Persistent data (15 pts): </w:t>
+        <w:t xml:space="preserve"> Persistent data (15 pts): </w:t>
       </w:r>
     </w:p>
     <w:p>
@@ -947,15 +904,7 @@
           <w:sz w:val="24"/>
           <w:szCs w:val="24"/>
         </w:rPr>
-        <w:t xml:space="preserve"> </w:t>
-      </w:r>
-      <w:r>
-        <w:rPr>
-          <w:rFonts w:ascii="Arial" w:hAnsi="Arial" w:cs="Arial"/>
-          <w:sz w:val="24"/>
-          <w:szCs w:val="24"/>
-        </w:rPr>
-        <w:t>GPS (15 pts):</w:t>
+        <w:t xml:space="preserve"> GPS (15 pts):</w:t>
       </w:r>
     </w:p>
     <w:p>
@@ -1006,15 +955,7 @@
           <w:sz w:val="24"/>
           <w:szCs w:val="24"/>
         </w:rPr>
-        <w:t xml:space="preserve"> </w:t>
-      </w:r>
-      <w:r>
-        <w:rPr>
-          <w:rFonts w:ascii="Arial" w:hAnsi="Arial" w:cs="Arial"/>
-          <w:sz w:val="24"/>
-          <w:szCs w:val="24"/>
-        </w:rPr>
-        <w:t xml:space="preserve">Camera (15 pts): </w:t>
+        <w:t xml:space="preserve"> Camera (15 pts): </w:t>
       </w:r>
     </w:p>
     <w:p>
@@ -1065,32 +1006,23 @@
           <w:sz w:val="24"/>
           <w:szCs w:val="24"/>
         </w:rPr>
-        <w:t xml:space="preserve"> </w:t>
-      </w:r>
-      <w:r>
-        <w:rPr>
-          <w:rFonts w:ascii="Arial" w:hAnsi="Arial" w:cs="Arial"/>
-          <w:sz w:val="24"/>
-          <w:szCs w:val="24"/>
-        </w:rPr>
-        <w:t xml:space="preserve">Microphone recording (15 pts): </w:t>
-      </w:r>
-    </w:p>
-    <w:p>
-      <w:pPr>
-        <w:rPr>
-          <w:rFonts w:ascii="Arial" w:hAnsi="Arial" w:cs="Arial"/>
-          <w:sz w:val="24"/>
-          <w:szCs w:val="24"/>
-        </w:rPr>
-      </w:pPr>
-      <w:r>
-        <w:rPr>
-          <w:rFonts w:ascii="Arial" w:hAnsi="Arial" w:cs="Arial"/>
-          <w:sz w:val="24"/>
-          <w:szCs w:val="24"/>
-        </w:rPr>
-        <w:lastRenderedPageBreak/>
+        <w:t xml:space="preserve"> Microphone recording (15 pts): </w:t>
+      </w:r>
+    </w:p>
+    <w:p>
+      <w:pPr>
+        <w:rPr>
+          <w:rFonts w:ascii="Arial" w:hAnsi="Arial" w:cs="Arial"/>
+          <w:sz w:val="24"/>
+          <w:szCs w:val="24"/>
+        </w:rPr>
+      </w:pPr>
+      <w:r>
+        <w:rPr>
+          <w:rFonts w:ascii="Arial" w:hAnsi="Arial" w:cs="Arial"/>
+          <w:sz w:val="24"/>
+          <w:szCs w:val="24"/>
+        </w:rPr>
         <w:t xml:space="preserve"> </w:t>
       </w:r>
       <w:sdt>
@@ -1125,15 +1057,7 @@
           <w:sz w:val="24"/>
           <w:szCs w:val="24"/>
         </w:rPr>
-        <w:t xml:space="preserve"> </w:t>
-      </w:r>
-      <w:r>
-        <w:rPr>
-          <w:rFonts w:ascii="Arial" w:hAnsi="Arial" w:cs="Arial"/>
-          <w:sz w:val="24"/>
-          <w:szCs w:val="24"/>
-        </w:rPr>
-        <w:t xml:space="preserve">Shared Activity feature (15 pts): </w:t>
+        <w:t xml:space="preserve"> Shared Activity feature (15 pts): </w:t>
       </w:r>
     </w:p>
     <w:sectPr>

</xml_diff>